<commit_message>
Edits to Law of Sines in Materials
</commit_message>
<xml_diff>
--- a/Materials/MAT155-15-Law_of_Sines.docx
+++ b/Materials/MAT155-15-Law_of_Sines.docx
@@ -119,6 +119,9 @@
     </w:p>
     <w:p>
       <w:r>
+        <w:rPr>
+          <w:noProof/>
+        </w:rPr>
         <w:drawing>
           <wp:inline distT="0" distB="0" distL="0" distR="0" wp14:anchorId="435BC4C1" wp14:editId="3297ED71">
             <wp:extent cx="2968752" cy="859536"/>
@@ -181,6 +184,9 @@
     </w:p>
     <w:p>
       <w:r>
+        <w:rPr>
+          <w:noProof/>
+        </w:rPr>
         <w:drawing>
           <wp:inline distT="0" distB="0" distL="0" distR="0" wp14:anchorId="097CCCEA" wp14:editId="13CDDDB7">
             <wp:extent cx="2968752" cy="859536"/>
@@ -258,6 +264,9 @@
     </w:p>
     <w:p>
       <w:r>
+        <w:rPr>
+          <w:noProof/>
+        </w:rPr>
         <w:drawing>
           <wp:inline distT="0" distB="0" distL="0" distR="0" wp14:anchorId="5BBF6B81" wp14:editId="598C0C47">
             <wp:extent cx="2968752" cy="859536"/>
@@ -335,6 +344,9 @@
     </w:p>
     <w:p>
       <w:r>
+        <w:rPr>
+          <w:noProof/>
+        </w:rPr>
         <w:drawing>
           <wp:inline distT="0" distB="0" distL="0" distR="0" wp14:anchorId="6CBFE684" wp14:editId="18FB5748">
             <wp:extent cx="2968752" cy="1200912"/>
@@ -381,13 +393,126 @@
         <w:br w:type="column"/>
       </w:r>
       <w:r>
-        <w:t xml:space="preserve">Given a triangle with angles and opposite sides labeled as the triangle </w:t>
-      </w:r>
-      <w:r>
-        <w:t>to the right</w:t>
-      </w:r>
-      <w:r>
-        <w:t>, the ratio of the measurement of an angle to the length of its opposite side will be equal to the other two ratios of angle measure to opposite side. All proportions will be equal.</w:t>
+        <w:t xml:space="preserve">For triangles labeled as </w:t>
+      </w:r>
+      <w:r>
+        <w:t>the triangle to the right</w:t>
+      </w:r>
+      <w:r>
+        <w:t>, with angles</w:t>
+      </w:r>
+      <w:r>
+        <w:t xml:space="preserve"> </w:t>
+      </w:r>
+      <m:oMath>
+        <m:r>
+          <w:rPr>
+            <w:rFonts w:ascii="Cambria Math" w:hAnsi="Cambria Math"/>
+          </w:rPr>
+          <m:t>α</m:t>
+        </m:r>
+      </m:oMath>
+      <w:r>
+        <w:t>,</w:t>
+      </w:r>
+      <w:r>
+        <w:t xml:space="preserve"> </w:t>
+      </w:r>
+      <m:oMath>
+        <m:r>
+          <w:rPr>
+            <w:rFonts w:ascii="Cambria Math" w:hAnsi="Cambria Math"/>
+          </w:rPr>
+          <m:t>β</m:t>
+        </m:r>
+      </m:oMath>
+      <w:r>
+        <w:t>,</w:t>
+      </w:r>
+      <w:r>
+        <w:t xml:space="preserve"> and </w:t>
+      </w:r>
+      <m:oMath>
+        <m:r>
+          <w:rPr>
+            <w:rFonts w:ascii="Cambria Math" w:hAnsi="Cambria Math"/>
+          </w:rPr>
+          <m:t>γ</m:t>
+        </m:r>
+      </m:oMath>
+      <w:r>
+        <w:t>,</w:t>
+      </w:r>
+      <w:r>
+        <w:t xml:space="preserve"> </w:t>
+      </w:r>
+      <w:proofErr w:type="spellStart"/>
+      <w:r>
+        <w:t>and</w:t>
+      </w:r>
+      <w:proofErr w:type="spellEnd"/>
+      <w:r>
+        <w:t xml:space="preserve"> opposite corresponding sides</w:t>
+      </w:r>
+      <w:r>
+        <w:t xml:space="preserve"> </w:t>
+      </w:r>
+      <m:oMath>
+        <m:r>
+          <w:rPr>
+            <w:rFonts w:ascii="Cambria Math" w:hAnsi="Cambria Math"/>
+          </w:rPr>
+          <m:t>a</m:t>
+        </m:r>
+      </m:oMath>
+      <w:r>
+        <w:t>,</w:t>
+      </w:r>
+      <w:r>
+        <w:t xml:space="preserve"> </w:t>
+      </w:r>
+      <m:oMath>
+        <m:r>
+          <w:rPr>
+            <w:rFonts w:ascii="Cambria Math" w:hAnsi="Cambria Math"/>
+          </w:rPr>
+          <m:t>b</m:t>
+        </m:r>
+      </m:oMath>
+      <w:r>
+        <w:t>,</w:t>
+      </w:r>
+      <w:r>
+        <w:t xml:space="preserve"> </w:t>
+      </w:r>
+      <w:r>
+        <w:t>and</w:t>
+      </w:r>
+      <w:r>
+        <w:t xml:space="preserve"> </w:t>
+      </w:r>
+      <m:oMath>
+        <m:r>
+          <w:rPr>
+            <w:rFonts w:ascii="Cambria Math" w:hAnsi="Cambria Math"/>
+          </w:rPr>
+          <m:t>c</m:t>
+        </m:r>
+      </m:oMath>
+      <w:r>
+        <w:t>,</w:t>
+      </w:r>
+      <w:r>
+        <w:t xml:space="preserve"> </w:t>
+      </w:r>
+      <w:r>
+        <w:t>respectively</w:t>
+      </w:r>
+      <w:r>
+        <w:t>, the following proportions are true</w:t>
+      </w:r>
+      <w:r>
+        <w:t>.</w:t>
       </w:r>
     </w:p>
     <w:p>
@@ -405,21 +530,34 @@
               </m:ctrlPr>
             </m:fPr>
             <m:num>
-              <m:r>
-                <m:rPr>
-                  <m:sty m:val="p"/>
-                </m:rPr>
-                <w:rPr>
-                  <w:rFonts w:ascii="Cambria Math" w:hAnsi="Cambria Math"/>
-                </w:rPr>
-                <m:t>sin</m:t>
-              </m:r>
-              <m:r>
-                <w:rPr>
-                  <w:rFonts w:ascii="Cambria Math" w:hAnsi="Cambria Math"/>
-                </w:rPr>
-                <m:t>α</m:t>
-              </m:r>
+              <m:func>
+                <m:funcPr>
+                  <m:ctrlPr>
+                    <w:rPr>
+                      <w:rFonts w:ascii="Cambria Math" w:hAnsi="Cambria Math"/>
+                    </w:rPr>
+                  </m:ctrlPr>
+                </m:funcPr>
+                <m:fName>
+                  <m:r>
+                    <m:rPr>
+                      <m:sty m:val="p"/>
+                    </m:rPr>
+                    <w:rPr>
+                      <w:rFonts w:ascii="Cambria Math" w:hAnsi="Cambria Math"/>
+                    </w:rPr>
+                    <m:t>sin</m:t>
+                  </m:r>
+                </m:fName>
+                <m:e>
+                  <m:r>
+                    <w:rPr>
+                      <w:rFonts w:ascii="Cambria Math" w:hAnsi="Cambria Math"/>
+                    </w:rPr>
+                    <m:t>α</m:t>
+                  </m:r>
+                </m:e>
+              </m:func>
             </m:num>
             <m:den>
               <m:r>
@@ -448,21 +586,34 @@
               </m:ctrlPr>
             </m:fPr>
             <m:num>
-              <m:r>
-                <m:rPr>
-                  <m:sty m:val="p"/>
-                </m:rPr>
-                <w:rPr>
-                  <w:rFonts w:ascii="Cambria Math" w:hAnsi="Cambria Math"/>
-                </w:rPr>
-                <m:t>sin</m:t>
-              </m:r>
-              <m:r>
-                <w:rPr>
-                  <w:rFonts w:ascii="Cambria Math" w:hAnsi="Cambria Math"/>
-                </w:rPr>
-                <m:t>β</m:t>
-              </m:r>
+              <m:func>
+                <m:funcPr>
+                  <m:ctrlPr>
+                    <w:rPr>
+                      <w:rFonts w:ascii="Cambria Math" w:hAnsi="Cambria Math"/>
+                    </w:rPr>
+                  </m:ctrlPr>
+                </m:funcPr>
+                <m:fName>
+                  <m:r>
+                    <m:rPr>
+                      <m:sty m:val="p"/>
+                    </m:rPr>
+                    <w:rPr>
+                      <w:rFonts w:ascii="Cambria Math" w:hAnsi="Cambria Math"/>
+                    </w:rPr>
+                    <m:t>sin</m:t>
+                  </m:r>
+                </m:fName>
+                <m:e>
+                  <m:r>
+                    <w:rPr>
+                      <w:rFonts w:ascii="Cambria Math" w:hAnsi="Cambria Math"/>
+                    </w:rPr>
+                    <m:t>β</m:t>
+                  </m:r>
+                </m:e>
+              </m:func>
             </m:num>
             <m:den>
               <m:r>
@@ -491,12 +642,35 @@
               </m:ctrlPr>
             </m:fPr>
             <m:num>
-              <m:r>
-                <w:rPr>
-                  <w:rFonts w:ascii="Cambria Math" w:hAnsi="Cambria Math"/>
-                </w:rPr>
-                <m:t>sinγ</m:t>
-              </m:r>
+              <m:func>
+                <m:funcPr>
+                  <m:ctrlPr>
+                    <w:rPr>
+                      <w:rFonts w:ascii="Cambria Math" w:hAnsi="Cambria Math"/>
+                      <w:i/>
+                    </w:rPr>
+                  </m:ctrlPr>
+                </m:funcPr>
+                <m:fName>
+                  <m:r>
+                    <m:rPr>
+                      <m:sty m:val="p"/>
+                    </m:rPr>
+                    <w:rPr>
+                      <w:rFonts w:ascii="Cambria Math" w:hAnsi="Cambria Math"/>
+                    </w:rPr>
+                    <m:t>sin</m:t>
+                  </m:r>
+                </m:fName>
+                <m:e>
+                  <m:r>
+                    <w:rPr>
+                      <w:rFonts w:ascii="Cambria Math" w:hAnsi="Cambria Math"/>
+                    </w:rPr>
+                    <m:t>γ</m:t>
+                  </m:r>
+                </m:e>
+              </m:func>
             </m:num>
             <m:den>
               <m:r>
@@ -550,7 +724,13 @@
     </w:p>
     <w:p>
       <w:r>
-        <w:t>For the following exercises, assume the angles are sides are as in the triangle above. Solve each triangle, if possible. Round each answer to the nearest tenth.</w:t>
+        <w:t xml:space="preserve">For the following exercises, assume the angles </w:t>
+      </w:r>
+      <w:r>
+        <w:t>and</w:t>
+      </w:r>
+      <w:r>
+        <w:t xml:space="preserve"> sides are as in the triangle above. each triangle, if possible. Round each answer to the nearest tenth.</w:t>
       </w:r>
     </w:p>
     <w:p>
@@ -1180,6 +1360,9 @@
     </w:p>
     <w:p>
       <w:r>
+        <w:rPr>
+          <w:noProof/>
+        </w:rPr>
         <w:drawing>
           <wp:inline distT="0" distB="0" distL="0" distR="0" wp14:anchorId="7D502C69" wp14:editId="07C4AE63">
             <wp:extent cx="5865616" cy="1342547"/>
@@ -4980,6 +5163,7 @@
   <w:style w:type="character" w:default="1" w:styleId="DefaultParagraphFont">
     <w:name w:val="Default Paragraph Font"/>
     <w:uiPriority w:val="1"/>
+    <w:semiHidden/>
     <w:unhideWhenUsed/>
   </w:style>
   <w:style w:type="table" w:default="1" w:styleId="TableNormal">

</xml_diff>